<commit_message>
Update Rapport métier de la création.docx
</commit_message>
<xml_diff>
--- a/Rapport métier de la création.docx
+++ b/Rapport métier de la création.docx
@@ -625,17 +625,8 @@
           <w:rFonts w:ascii="Century Gothic" w:hAnsi="Century Gothic"/>
           <w:sz w:val="24"/>
         </w:rPr>
-        <w:t xml:space="preserve">PARTIE II. La partie technique du projet.  </w:t>
-      </w:r>
-      <w:proofErr w:type="gramStart"/>
-      <w:r>
-        <w:rPr>
-          <w:rFonts w:ascii="Century Gothic" w:hAnsi="Century Gothic"/>
-          <w:sz w:val="24"/>
-        </w:rPr>
-        <w:t>-</w:t>
-      </w:r>
-      <w:proofErr w:type="gramEnd"/>
+        <w:t>PARTIE II. La partie technique du projet.  -</w:t>
+      </w:r>
     </w:p>
     <w:p>
       <w:pPr>
@@ -1156,25 +1147,7 @@
           <w:sz w:val="24"/>
           <w:szCs w:val="24"/>
         </w:rPr>
-        <w:t xml:space="preserve"> et </w:t>
-      </w:r>
-      <w:r>
-        <w:rPr>
-          <w:rFonts w:ascii="Times New Roman" w:hAnsi="Times New Roman" w:cs="Times New Roman"/>
-          <w:bCs/>
-          <w:sz w:val="24"/>
-          <w:szCs w:val="24"/>
-        </w:rPr>
-        <w:t>qu’Antoine et Etienne ont rejoint l’équipe</w:t>
-      </w:r>
-      <w:r>
-        <w:rPr>
-          <w:rFonts w:ascii="Times New Roman" w:hAnsi="Times New Roman" w:cs="Times New Roman"/>
-          <w:bCs/>
-          <w:sz w:val="24"/>
-          <w:szCs w:val="24"/>
-        </w:rPr>
-        <w:t>. A ce moment, nous avons discuter avec les professeurs afin d’avoir des pistes pour continuer de travailler et d’approfondir notre travail. Pour cela, il nous a été conseillé de tout rependre avec un nouvel outil de développement de programmation : Flutter. Cet outil développé par Google en 201</w:t>
+        <w:t xml:space="preserve"> et qu’Antoine et Etienne ont rejoint l’équipe. A ce moment, nous avons discuter avec les professeurs afin d’avoir des pistes pour continuer de travailler et d’approfondir notre travail. Pour cela, il nous a été conseillé de tout rependre avec un nouvel outil de développement de programmation : Flutter. Cet outil développé par Google en 201</w:t>
       </w:r>
       <w:r>
         <w:rPr>
@@ -1742,6 +1715,102 @@
           <w:szCs w:val="24"/>
         </w:rPr>
       </w:pPr>
+      <w:r>
+        <w:rPr>
+          <w:rFonts w:ascii="Times New Roman" w:hAnsi="Times New Roman" w:cs="Times New Roman"/>
+          <w:bCs/>
+          <w:sz w:val="24"/>
+          <w:szCs w:val="24"/>
+        </w:rPr>
+        <w:tab/>
+      </w:r>
+    </w:p>
+    <w:p>
+      <w:pPr>
+        <w:spacing w:line="240" w:lineRule="auto"/>
+        <w:jc w:val="both"/>
+        <w:rPr>
+          <w:rFonts w:ascii="Times New Roman" w:hAnsi="Times New Roman" w:cs="Times New Roman"/>
+          <w:bCs/>
+          <w:sz w:val="24"/>
+          <w:szCs w:val="24"/>
+        </w:rPr>
+      </w:pPr>
+      <w:r>
+        <w:rPr>
+          <w:rFonts w:ascii="Times New Roman" w:hAnsi="Times New Roman" w:cs="Times New Roman"/>
+          <w:bCs/>
+          <w:sz w:val="24"/>
+          <w:szCs w:val="24"/>
+        </w:rPr>
+        <w:t>L’avantage de Flutter est sa capacité à être développer sur Android comme sur IOS en même temps. Cela permet un gain de temps énorme si nous venions à commercialiser notre application et terme de développement et de maintenance.</w:t>
+      </w:r>
+      <w:r>
+        <w:rPr>
+          <w:rFonts w:ascii="Times New Roman" w:hAnsi="Times New Roman" w:cs="Times New Roman"/>
+          <w:bCs/>
+          <w:sz w:val="24"/>
+          <w:szCs w:val="24"/>
+        </w:rPr>
+        <w:t xml:space="preserve"> </w:t>
+      </w:r>
+      <w:r>
+        <w:rPr>
+          <w:rFonts w:ascii="Times New Roman" w:hAnsi="Times New Roman" w:cs="Times New Roman"/>
+          <w:bCs/>
+          <w:sz w:val="24"/>
+          <w:szCs w:val="24"/>
+        </w:rPr>
+        <w:tab/>
+      </w:r>
+    </w:p>
+    <w:p>
+      <w:pPr>
+        <w:spacing w:line="240" w:lineRule="auto"/>
+        <w:jc w:val="both"/>
+        <w:rPr>
+          <w:rFonts w:ascii="Times New Roman" w:hAnsi="Times New Roman" w:cs="Times New Roman"/>
+          <w:bCs/>
+          <w:sz w:val="24"/>
+          <w:szCs w:val="24"/>
+        </w:rPr>
+      </w:pPr>
+      <w:r>
+        <w:rPr>
+          <w:rFonts w:ascii="Times New Roman" w:hAnsi="Times New Roman" w:cs="Times New Roman"/>
+          <w:bCs/>
+          <w:sz w:val="24"/>
+          <w:szCs w:val="24"/>
+        </w:rPr>
+        <w:t xml:space="preserve">Enfin, le dernier plus est la fonction Hot reload qui permet de </w:t>
+      </w:r>
+      <w:r>
+        <w:rPr>
+          <w:rFonts w:ascii="Times New Roman" w:hAnsi="Times New Roman" w:cs="Times New Roman"/>
+          <w:bCs/>
+          <w:sz w:val="24"/>
+          <w:szCs w:val="24"/>
+        </w:rPr>
+        <w:t>rafraîchir</w:t>
+      </w:r>
+      <w:r>
+        <w:rPr>
+          <w:rFonts w:ascii="Times New Roman" w:hAnsi="Times New Roman" w:cs="Times New Roman"/>
+          <w:bCs/>
+          <w:sz w:val="24"/>
+          <w:szCs w:val="24"/>
+        </w:rPr>
+        <w:t xml:space="preserve"> l’application avec un simple CTRL+S</w:t>
+      </w:r>
+      <w:r>
+        <w:rPr>
+          <w:rFonts w:ascii="Times New Roman" w:hAnsi="Times New Roman" w:cs="Times New Roman"/>
+          <w:bCs/>
+          <w:sz w:val="24"/>
+          <w:szCs w:val="24"/>
+        </w:rPr>
+        <w:t xml:space="preserve"> sans devoir relancer l’application comme sur Android Studio.</w:t>
+      </w:r>
     </w:p>
     <w:p>
       <w:pPr>
@@ -1872,23 +1941,7 @@
           <w:b/>
           <w:color w:val="34287A"/>
         </w:rPr>
-        <w:t>La</w:t>
-      </w:r>
-      <w:r>
-        <w:rPr>
-          <w:rFonts w:ascii="Century Gothic" w:hAnsi="Century Gothic"/>
-          <w:b/>
-          <w:color w:val="34287A"/>
-        </w:rPr>
-        <w:t xml:space="preserve"> navigation au sein de notre application</w:t>
-      </w:r>
-      <w:r>
-        <w:rPr>
-          <w:rFonts w:ascii="Century Gothic" w:hAnsi="Century Gothic"/>
-          <w:b/>
-          <w:color w:val="34287A"/>
-        </w:rPr>
-        <w:t>.</w:t>
+        <w:t>La navigation au sein de notre application.</w:t>
       </w:r>
     </w:p>
     <w:p>
@@ -1980,25 +2033,7 @@
           <w:color w:val="34287A"/>
           <w:sz w:val="28"/>
         </w:rPr>
-        <w:t xml:space="preserve">La </w:t>
-      </w:r>
-      <w:r>
-        <w:rPr>
-          <w:rFonts w:ascii="Century Gothic" w:hAnsi="Century Gothic"/>
-          <w:b/>
-          <w:color w:val="34287A"/>
-          <w:sz w:val="28"/>
-        </w:rPr>
-        <w:t>conclusion du semestre</w:t>
-      </w:r>
-      <w:r>
-        <w:rPr>
-          <w:rFonts w:ascii="Century Gothic" w:hAnsi="Century Gothic"/>
-          <w:b/>
-          <w:color w:val="34287A"/>
-          <w:sz w:val="28"/>
-        </w:rPr>
-        <w:t>.</w:t>
+        <w:t>La conclusion du semestre.</w:t>
       </w:r>
     </w:p>
     <w:p>
@@ -2895,6 +2930,7 @@
     <w:lsdException w:name="HTML Sample" w:semiHidden="1" w:unhideWhenUsed="1"/>
     <w:lsdException w:name="HTML Typewriter" w:semiHidden="1" w:unhideWhenUsed="1"/>
     <w:lsdException w:name="HTML Variable" w:semiHidden="1" w:unhideWhenUsed="1"/>
+    <w:lsdException w:name="Normal Table" w:semiHidden="1" w:unhideWhenUsed="1"/>
     <w:lsdException w:name="annotation subject" w:semiHidden="1" w:unhideWhenUsed="1"/>
     <w:lsdException w:name="No List" w:semiHidden="1" w:unhideWhenUsed="1"/>
     <w:lsdException w:name="Outline List 1" w:semiHidden="1" w:unhideWhenUsed="1"/>
@@ -2937,8 +2973,11 @@
     <w:lsdException w:name="Table Contemporary" w:semiHidden="1" w:unhideWhenUsed="1"/>
     <w:lsdException w:name="Table Elegant" w:semiHidden="1" w:unhideWhenUsed="1"/>
     <w:lsdException w:name="Table Professional" w:semiHidden="1" w:unhideWhenUsed="1"/>
+    <w:lsdException w:name="Table Subtle 1" w:semiHidden="1" w:unhideWhenUsed="1"/>
     <w:lsdException w:name="Table Subtle 2" w:semiHidden="1" w:unhideWhenUsed="1"/>
     <w:lsdException w:name="Table Web 1" w:semiHidden="1" w:unhideWhenUsed="1"/>
+    <w:lsdException w:name="Table Web 2" w:semiHidden="1" w:unhideWhenUsed="1"/>
+    <w:lsdException w:name="Table Web 3" w:semiHidden="1" w:unhideWhenUsed="1"/>
     <w:lsdException w:name="Balloon Text" w:semiHidden="1" w:unhideWhenUsed="1"/>
     <w:lsdException w:name="Table Grid" w:uiPriority="39"/>
     <w:lsdException w:name="Table Theme" w:semiHidden="1" w:unhideWhenUsed="1"/>

</xml_diff>